<commit_message>
add the command for the vagrant guest install to the docs
</commit_message>
<xml_diff>
--- a/Documents/VM Documentation.docx
+++ b/Documents/VM Documentation.docx
@@ -12,8 +12,6 @@
           <w:u w:val="single"/>
         </w:rPr>
       </w:pPr>
-      <w:bookmarkStart w:id="0" w:name="_GoBack"/>
-      <w:bookmarkEnd w:id="0"/>
       <w:proofErr w:type="spellStart"/>
       <w:r>
         <w:rPr>
@@ -311,6 +309,77 @@
           <w:sz w:val="24"/>
           <w:szCs w:val="24"/>
         </w:rPr>
+        <w:t xml:space="preserve">If using windows run </w:t>
+      </w:r>
+      <w:r>
+        <w:rPr>
+          <w:sz w:val="24"/>
+          <w:szCs w:val="24"/>
+        </w:rPr>
+        <w:t xml:space="preserve">the command  </w:t>
+      </w:r>
+    </w:p>
+    <w:p>
+      <w:pPr>
+        <w:pStyle w:val="ListBullet"/>
+        <w:numPr>
+          <w:ilvl w:val="0"/>
+          <w:numId w:val="0"/>
+        </w:numPr>
+        <w:ind w:left="1440"/>
+        <w:rPr>
+          <w:sz w:val="24"/>
+          <w:szCs w:val="24"/>
+        </w:rPr>
+      </w:pPr>
+      <w:r>
+        <w:rPr>
+          <w:sz w:val="24"/>
+          <w:szCs w:val="24"/>
+        </w:rPr>
+        <w:t xml:space="preserve">            $ vagrant plugin install vagrant-</w:t>
+      </w:r>
+      <w:proofErr w:type="spellStart"/>
+      <w:r>
+        <w:rPr>
+          <w:sz w:val="24"/>
+          <w:szCs w:val="24"/>
+        </w:rPr>
+        <w:t>guest_ansible</w:t>
+      </w:r>
+      <w:proofErr w:type="spellEnd"/>
+    </w:p>
+    <w:p>
+      <w:pPr>
+        <w:pStyle w:val="ListBullet"/>
+        <w:numPr>
+          <w:ilvl w:val="0"/>
+          <w:numId w:val="0"/>
+        </w:numPr>
+        <w:ind w:left="1440"/>
+        <w:rPr>
+          <w:sz w:val="24"/>
+          <w:szCs w:val="24"/>
+        </w:rPr>
+      </w:pPr>
+    </w:p>
+    <w:p>
+      <w:pPr>
+        <w:pStyle w:val="ListBullet"/>
+        <w:numPr>
+          <w:ilvl w:val="1"/>
+          <w:numId w:val="3"/>
+        </w:numPr>
+        <w:rPr>
+          <w:sz w:val="24"/>
+          <w:szCs w:val="24"/>
+        </w:rPr>
+      </w:pPr>
+      <w:r>
+        <w:rPr>
+          <w:sz w:val="24"/>
+          <w:szCs w:val="24"/>
+        </w:rPr>
         <w:t>In the command prompt, enter "vagrant up" to initiate the start-up of your VM</w:t>
       </w:r>
     </w:p>
@@ -372,6 +441,8 @@
         </w:rPr>
         <w:t>Using the VM</w:t>
       </w:r>
+      <w:bookmarkStart w:id="0" w:name="_GoBack"/>
+      <w:bookmarkEnd w:id="0"/>
     </w:p>
     <w:p>
       <w:pPr>
@@ -482,6 +553,7 @@
           <w:sz w:val="24"/>
           <w:szCs w:val="24"/>
         </w:rPr>
+        <w:lastRenderedPageBreak/>
         <w:t xml:space="preserve">VirtualBox: </w:t>
       </w:r>
       <w:hyperlink r:id="rId9">
@@ -582,7 +654,6 @@
           <w:sz w:val="24"/>
           <w:szCs w:val="24"/>
         </w:rPr>
-        <w:lastRenderedPageBreak/>
         <w:t xml:space="preserve">Travis CI: </w:t>
       </w:r>
       <w:hyperlink r:id="rId12">
@@ -1633,6 +1704,7 @@
     <w:lsdException w:name="HTML Sample" w:semiHidden="1" w:unhideWhenUsed="1"/>
     <w:lsdException w:name="HTML Typewriter" w:semiHidden="1" w:unhideWhenUsed="1"/>
     <w:lsdException w:name="HTML Variable" w:semiHidden="1" w:unhideWhenUsed="1"/>
+    <w:lsdException w:name="Normal Table" w:semiHidden="1" w:unhideWhenUsed="1"/>
     <w:lsdException w:name="annotation subject" w:semiHidden="1" w:unhideWhenUsed="1"/>
     <w:lsdException w:name="No List" w:semiHidden="1" w:unhideWhenUsed="1"/>
     <w:lsdException w:name="Outline List 1" w:semiHidden="1" w:unhideWhenUsed="1"/>
@@ -1678,9 +1750,11 @@
     <w:lsdException w:name="Table Subtle 1" w:semiHidden="1" w:unhideWhenUsed="1"/>
     <w:lsdException w:name="Table Subtle 2" w:semiHidden="1" w:unhideWhenUsed="1"/>
     <w:lsdException w:name="Table Web 1" w:semiHidden="1" w:unhideWhenUsed="1"/>
+    <w:lsdException w:name="Table Web 2" w:semiHidden="1" w:unhideWhenUsed="1"/>
     <w:lsdException w:name="Table Web 3" w:semiHidden="1" w:unhideWhenUsed="1"/>
     <w:lsdException w:name="Balloon Text" w:semiHidden="1" w:unhideWhenUsed="1"/>
     <w:lsdException w:name="Table Grid" w:uiPriority="39"/>
+    <w:lsdException w:name="Table Theme" w:semiHidden="1" w:unhideWhenUsed="1"/>
     <w:lsdException w:name="Placeholder Text" w:semiHidden="1"/>
     <w:lsdException w:name="No Spacing" w:semiHidden="1" w:uiPriority="1" w:unhideWhenUsed="1" w:qFormat="1"/>
     <w:lsdException w:name="Light Shading" w:uiPriority="60"/>

</xml_diff>